<commit_message>
Section B, point k
</commit_message>
<xml_diff>
--- a/database/158337/PartB/158337_PartB_Report.docx
+++ b/database/158337/PartB/158337_PartB_Report.docx
@@ -626,6 +626,538 @@
     </w:p>
     <w:p>
       <w:pPr>
+        <w:rPr>
+          <w:sz w:val="32"/>
+          <w:szCs w:val="32"/>
+        </w:rPr>
+      </w:pPr>
+      <w:r>
+        <w:rPr>
+          <w:sz w:val="32"/>
+          <w:szCs w:val="32"/>
+        </w:rPr>
+        <w:tab/>
+        <w:t>k.1 Trigger</w:t>
+      </w:r>
+    </w:p>
+    <w:p>
+      <w:pPr>
+        <w:rPr>
+          <w:sz w:val="32"/>
+          <w:szCs w:val="32"/>
+        </w:rPr>
+      </w:pPr>
+      <w:r>
+        <w:rPr>
+          <w:noProof/>
+        </w:rPr>
+        <w:drawing>
+          <wp:inline distT="0" distB="0" distL="0" distR="0" wp14:anchorId="701817B5" wp14:editId="56D95DD5">
+            <wp:extent cx="8863330" cy="4568825"/>
+            <wp:effectExtent l="0" t="0" r="0" b="3175"/>
+            <wp:docPr id="27" name="Picture 27"/>
+            <wp:cNvGraphicFramePr>
+              <a:graphicFrameLocks xmlns:a="http://schemas.openxmlformats.org/drawingml/2006/main" noChangeAspect="1"/>
+            </wp:cNvGraphicFramePr>
+            <a:graphic xmlns:a="http://schemas.openxmlformats.org/drawingml/2006/main">
+              <a:graphicData uri="http://schemas.openxmlformats.org/drawingml/2006/picture">
+                <pic:pic xmlns:pic="http://schemas.openxmlformats.org/drawingml/2006/picture">
+                  <pic:nvPicPr>
+                    <pic:cNvPr id="1" name=""/>
+                    <pic:cNvPicPr/>
+                  </pic:nvPicPr>
+                  <pic:blipFill>
+                    <a:blip r:embed="rId18"/>
+                    <a:stretch>
+                      <a:fillRect/>
+                    </a:stretch>
+                  </pic:blipFill>
+                  <pic:spPr>
+                    <a:xfrm>
+                      <a:off x="0" y="0"/>
+                      <a:ext cx="8863330" cy="4568825"/>
+                    </a:xfrm>
+                    <a:prstGeom prst="rect">
+                      <a:avLst/>
+                    </a:prstGeom>
+                  </pic:spPr>
+                </pic:pic>
+              </a:graphicData>
+            </a:graphic>
+          </wp:inline>
+        </w:drawing>
+      </w:r>
+    </w:p>
+    <w:p>
+      <w:pPr>
+        <w:rPr>
+          <w:sz w:val="32"/>
+          <w:szCs w:val="32"/>
+        </w:rPr>
+      </w:pPr>
+    </w:p>
+    <w:p>
+      <w:pPr>
+        <w:ind w:firstLine="720"/>
+        <w:rPr>
+          <w:sz w:val="32"/>
+          <w:szCs w:val="32"/>
+        </w:rPr>
+      </w:pPr>
+      <w:r>
+        <w:rPr>
+          <w:sz w:val="32"/>
+          <w:szCs w:val="32"/>
+        </w:rPr>
+        <w:lastRenderedPageBreak/>
+        <w:t>k.1 Testing</w:t>
+      </w:r>
+    </w:p>
+    <w:p>
+      <w:pPr>
+        <w:ind w:firstLine="720"/>
+        <w:rPr>
+          <w:sz w:val="32"/>
+          <w:szCs w:val="32"/>
+        </w:rPr>
+      </w:pPr>
+      <w:r>
+        <w:rPr>
+          <w:sz w:val="32"/>
+          <w:szCs w:val="32"/>
+        </w:rPr>
+        <w:tab/>
+        <w:t>Before</w:t>
+      </w:r>
+    </w:p>
+    <w:p>
+      <w:pPr>
+        <w:ind w:firstLine="720"/>
+        <w:rPr>
+          <w:sz w:val="32"/>
+          <w:szCs w:val="32"/>
+        </w:rPr>
+      </w:pPr>
+      <w:r>
+        <w:rPr>
+          <w:noProof/>
+        </w:rPr>
+        <w:drawing>
+          <wp:inline distT="0" distB="0" distL="0" distR="0" wp14:anchorId="0C03AA2F" wp14:editId="03A479CF">
+            <wp:extent cx="5114925" cy="3619500"/>
+            <wp:effectExtent l="0" t="0" r="9525" b="0"/>
+            <wp:docPr id="31" name="Picture 31"/>
+            <wp:cNvGraphicFramePr>
+              <a:graphicFrameLocks xmlns:a="http://schemas.openxmlformats.org/drawingml/2006/main" noChangeAspect="1"/>
+            </wp:cNvGraphicFramePr>
+            <a:graphic xmlns:a="http://schemas.openxmlformats.org/drawingml/2006/main">
+              <a:graphicData uri="http://schemas.openxmlformats.org/drawingml/2006/picture">
+                <pic:pic xmlns:pic="http://schemas.openxmlformats.org/drawingml/2006/picture">
+                  <pic:nvPicPr>
+                    <pic:cNvPr id="1" name=""/>
+                    <pic:cNvPicPr/>
+                  </pic:nvPicPr>
+                  <pic:blipFill>
+                    <a:blip r:embed="rId19"/>
+                    <a:stretch>
+                      <a:fillRect/>
+                    </a:stretch>
+                  </pic:blipFill>
+                  <pic:spPr>
+                    <a:xfrm>
+                      <a:off x="0" y="0"/>
+                      <a:ext cx="5114925" cy="3619500"/>
+                    </a:xfrm>
+                    <a:prstGeom prst="rect">
+                      <a:avLst/>
+                    </a:prstGeom>
+                  </pic:spPr>
+                </pic:pic>
+              </a:graphicData>
+            </a:graphic>
+          </wp:inline>
+        </w:drawing>
+      </w:r>
+    </w:p>
+    <w:p>
+      <w:pPr>
+        <w:ind w:firstLine="720"/>
+        <w:rPr>
+          <w:noProof/>
+        </w:rPr>
+      </w:pPr>
+    </w:p>
+    <w:p>
+      <w:pPr>
+        <w:ind w:firstLine="720"/>
+        <w:rPr>
+          <w:noProof/>
+        </w:rPr>
+      </w:pPr>
+    </w:p>
+    <w:p>
+      <w:pPr>
+        <w:ind w:firstLine="720"/>
+        <w:rPr>
+          <w:noProof/>
+        </w:rPr>
+      </w:pPr>
+    </w:p>
+    <w:p>
+      <w:pPr>
+        <w:ind w:firstLine="720"/>
+        <w:rPr>
+          <w:sz w:val="32"/>
+          <w:szCs w:val="32"/>
+        </w:rPr>
+      </w:pPr>
+    </w:p>
+    <w:p>
+      <w:pPr>
+        <w:ind w:firstLine="720"/>
+        <w:rPr>
+          <w:sz w:val="32"/>
+          <w:szCs w:val="32"/>
+        </w:rPr>
+      </w:pPr>
+      <w:r>
+        <w:rPr>
+          <w:sz w:val="32"/>
+          <w:szCs w:val="32"/>
+        </w:rPr>
+        <w:lastRenderedPageBreak/>
+        <w:tab/>
+        <w:t>After</w:t>
+      </w:r>
+    </w:p>
+    <w:p>
+      <w:pPr>
+        <w:ind w:firstLine="720"/>
+        <w:rPr>
+          <w:sz w:val="32"/>
+          <w:szCs w:val="32"/>
+        </w:rPr>
+      </w:pPr>
+      <w:r>
+        <w:rPr>
+          <w:noProof/>
+        </w:rPr>
+        <w:drawing>
+          <wp:inline distT="0" distB="0" distL="0" distR="0" wp14:anchorId="6DAA4BBE" wp14:editId="3928B5D4">
+            <wp:extent cx="8229600" cy="3981450"/>
+            <wp:effectExtent l="0" t="0" r="0" b="0"/>
+            <wp:docPr id="38" name="Picture 38"/>
+            <wp:cNvGraphicFramePr>
+              <a:graphicFrameLocks xmlns:a="http://schemas.openxmlformats.org/drawingml/2006/main" noChangeAspect="1"/>
+            </wp:cNvGraphicFramePr>
+            <a:graphic xmlns:a="http://schemas.openxmlformats.org/drawingml/2006/main">
+              <a:graphicData uri="http://schemas.openxmlformats.org/drawingml/2006/picture">
+                <pic:pic xmlns:pic="http://schemas.openxmlformats.org/drawingml/2006/picture">
+                  <pic:nvPicPr>
+                    <pic:cNvPr id="1" name=""/>
+                    <pic:cNvPicPr/>
+                  </pic:nvPicPr>
+                  <pic:blipFill>
+                    <a:blip r:embed="rId20"/>
+                    <a:stretch>
+                      <a:fillRect/>
+                    </a:stretch>
+                  </pic:blipFill>
+                  <pic:spPr>
+                    <a:xfrm>
+                      <a:off x="0" y="0"/>
+                      <a:ext cx="8229600" cy="3981450"/>
+                    </a:xfrm>
+                    <a:prstGeom prst="rect">
+                      <a:avLst/>
+                    </a:prstGeom>
+                  </pic:spPr>
+                </pic:pic>
+              </a:graphicData>
+            </a:graphic>
+          </wp:inline>
+        </w:drawing>
+      </w:r>
+    </w:p>
+    <w:p>
+      <w:pPr>
+        <w:ind w:firstLine="720"/>
+        <w:rPr>
+          <w:sz w:val="32"/>
+          <w:szCs w:val="32"/>
+        </w:rPr>
+      </w:pPr>
+    </w:p>
+    <w:p>
+      <w:pPr>
+        <w:ind w:firstLine="720"/>
+        <w:rPr>
+          <w:sz w:val="32"/>
+          <w:szCs w:val="32"/>
+        </w:rPr>
+      </w:pPr>
+    </w:p>
+    <w:p>
+      <w:pPr>
+        <w:ind w:firstLine="720"/>
+        <w:rPr>
+          <w:sz w:val="32"/>
+          <w:szCs w:val="32"/>
+        </w:rPr>
+      </w:pPr>
+    </w:p>
+    <w:p>
+      <w:pPr>
+        <w:ind w:firstLine="720"/>
+        <w:rPr>
+          <w:sz w:val="32"/>
+          <w:szCs w:val="32"/>
+        </w:rPr>
+      </w:pPr>
+      <w:r>
+        <w:rPr>
+          <w:sz w:val="32"/>
+          <w:szCs w:val="32"/>
+        </w:rPr>
+        <w:lastRenderedPageBreak/>
+        <w:t>K.2 Trigger</w:t>
+      </w:r>
+    </w:p>
+    <w:p>
+      <w:pPr>
+        <w:ind w:firstLine="720"/>
+        <w:rPr>
+          <w:sz w:val="32"/>
+          <w:szCs w:val="32"/>
+        </w:rPr>
+      </w:pPr>
+      <w:r>
+        <w:rPr>
+          <w:noProof/>
+        </w:rPr>
+        <w:drawing>
+          <wp:inline distT="0" distB="0" distL="0" distR="0" wp14:anchorId="556340CF" wp14:editId="5BBA2388">
+            <wp:extent cx="8477250" cy="4638675"/>
+            <wp:effectExtent l="0" t="0" r="0" b="9525"/>
+            <wp:docPr id="43" name="Picture 43"/>
+            <wp:cNvGraphicFramePr>
+              <a:graphicFrameLocks xmlns:a="http://schemas.openxmlformats.org/drawingml/2006/main" noChangeAspect="1"/>
+            </wp:cNvGraphicFramePr>
+            <a:graphic xmlns:a="http://schemas.openxmlformats.org/drawingml/2006/main">
+              <a:graphicData uri="http://schemas.openxmlformats.org/drawingml/2006/picture">
+                <pic:pic xmlns:pic="http://schemas.openxmlformats.org/drawingml/2006/picture">
+                  <pic:nvPicPr>
+                    <pic:cNvPr id="1" name=""/>
+                    <pic:cNvPicPr/>
+                  </pic:nvPicPr>
+                  <pic:blipFill>
+                    <a:blip r:embed="rId21"/>
+                    <a:stretch>
+                      <a:fillRect/>
+                    </a:stretch>
+                  </pic:blipFill>
+                  <pic:spPr>
+                    <a:xfrm>
+                      <a:off x="0" y="0"/>
+                      <a:ext cx="8477250" cy="4638675"/>
+                    </a:xfrm>
+                    <a:prstGeom prst="rect">
+                      <a:avLst/>
+                    </a:prstGeom>
+                  </pic:spPr>
+                </pic:pic>
+              </a:graphicData>
+            </a:graphic>
+          </wp:inline>
+        </w:drawing>
+      </w:r>
+    </w:p>
+    <w:p>
+      <w:pPr>
+        <w:ind w:firstLine="720"/>
+        <w:rPr>
+          <w:sz w:val="32"/>
+          <w:szCs w:val="32"/>
+        </w:rPr>
+      </w:pPr>
+    </w:p>
+    <w:p>
+      <w:pPr>
+        <w:ind w:firstLine="720"/>
+        <w:rPr>
+          <w:sz w:val="32"/>
+          <w:szCs w:val="32"/>
+        </w:rPr>
+      </w:pPr>
+      <w:r>
+        <w:rPr>
+          <w:sz w:val="32"/>
+          <w:szCs w:val="32"/>
+        </w:rPr>
+        <w:lastRenderedPageBreak/>
+        <w:t>k.2 Test</w:t>
+      </w:r>
+    </w:p>
+    <w:p>
+      <w:pPr>
+        <w:ind w:firstLine="720"/>
+        <w:rPr>
+          <w:sz w:val="32"/>
+          <w:szCs w:val="32"/>
+        </w:rPr>
+      </w:pPr>
+      <w:r>
+        <w:rPr>
+          <w:sz w:val="32"/>
+          <w:szCs w:val="32"/>
+        </w:rPr>
+        <w:t>Before</w:t>
+      </w:r>
+    </w:p>
+    <w:p>
+      <w:pPr>
+        <w:ind w:firstLine="720"/>
+        <w:rPr>
+          <w:sz w:val="32"/>
+          <w:szCs w:val="32"/>
+        </w:rPr>
+      </w:pPr>
+      <w:r>
+        <w:rPr>
+          <w:noProof/>
+        </w:rPr>
+        <w:drawing>
+          <wp:inline distT="0" distB="0" distL="0" distR="0" wp14:anchorId="284F3131" wp14:editId="011EF61A">
+            <wp:extent cx="7734300" cy="4629150"/>
+            <wp:effectExtent l="0" t="0" r="0" b="0"/>
+            <wp:docPr id="40" name="Picture 40"/>
+            <wp:cNvGraphicFramePr>
+              <a:graphicFrameLocks xmlns:a="http://schemas.openxmlformats.org/drawingml/2006/main" noChangeAspect="1"/>
+            </wp:cNvGraphicFramePr>
+            <a:graphic xmlns:a="http://schemas.openxmlformats.org/drawingml/2006/main">
+              <a:graphicData uri="http://schemas.openxmlformats.org/drawingml/2006/picture">
+                <pic:pic xmlns:pic="http://schemas.openxmlformats.org/drawingml/2006/picture">
+                  <pic:nvPicPr>
+                    <pic:cNvPr id="1" name=""/>
+                    <pic:cNvPicPr/>
+                  </pic:nvPicPr>
+                  <pic:blipFill>
+                    <a:blip r:embed="rId22"/>
+                    <a:stretch>
+                      <a:fillRect/>
+                    </a:stretch>
+                  </pic:blipFill>
+                  <pic:spPr>
+                    <a:xfrm>
+                      <a:off x="0" y="0"/>
+                      <a:ext cx="7734300" cy="4629150"/>
+                    </a:xfrm>
+                    <a:prstGeom prst="rect">
+                      <a:avLst/>
+                    </a:prstGeom>
+                  </pic:spPr>
+                </pic:pic>
+              </a:graphicData>
+            </a:graphic>
+          </wp:inline>
+        </w:drawing>
+      </w:r>
+    </w:p>
+    <w:p>
+      <w:pPr>
+        <w:ind w:firstLine="720"/>
+        <w:rPr>
+          <w:sz w:val="32"/>
+          <w:szCs w:val="32"/>
+        </w:rPr>
+      </w:pPr>
+    </w:p>
+    <w:p>
+      <w:pPr>
+        <w:ind w:firstLine="720"/>
+        <w:rPr>
+          <w:sz w:val="32"/>
+          <w:szCs w:val="32"/>
+        </w:rPr>
+      </w:pPr>
+      <w:r>
+        <w:rPr>
+          <w:sz w:val="32"/>
+          <w:szCs w:val="32"/>
+        </w:rPr>
+        <w:lastRenderedPageBreak/>
+        <w:t>After</w:t>
+      </w:r>
+    </w:p>
+    <w:p>
+      <w:pPr>
+        <w:ind w:firstLine="720"/>
+        <w:rPr>
+          <w:sz w:val="32"/>
+          <w:szCs w:val="32"/>
+        </w:rPr>
+      </w:pPr>
+      <w:r>
+        <w:rPr>
+          <w:noProof/>
+        </w:rPr>
+        <w:drawing>
+          <wp:inline distT="0" distB="0" distL="0" distR="0" wp14:anchorId="5BC1B65E" wp14:editId="317E0CB7">
+            <wp:extent cx="8096250" cy="5067300"/>
+            <wp:effectExtent l="0" t="0" r="0" b="0"/>
+            <wp:docPr id="42" name="Picture 42"/>
+            <wp:cNvGraphicFramePr>
+              <a:graphicFrameLocks xmlns:a="http://schemas.openxmlformats.org/drawingml/2006/main" noChangeAspect="1"/>
+            </wp:cNvGraphicFramePr>
+            <a:graphic xmlns:a="http://schemas.openxmlformats.org/drawingml/2006/main">
+              <a:graphicData uri="http://schemas.openxmlformats.org/drawingml/2006/picture">
+                <pic:pic xmlns:pic="http://schemas.openxmlformats.org/drawingml/2006/picture">
+                  <pic:nvPicPr>
+                    <pic:cNvPr id="1" name=""/>
+                    <pic:cNvPicPr/>
+                  </pic:nvPicPr>
+                  <pic:blipFill>
+                    <a:blip r:embed="rId23"/>
+                    <a:stretch>
+                      <a:fillRect/>
+                    </a:stretch>
+                  </pic:blipFill>
+                  <pic:spPr>
+                    <a:xfrm>
+                      <a:off x="0" y="0"/>
+                      <a:ext cx="8096250" cy="5067300"/>
+                    </a:xfrm>
+                    <a:prstGeom prst="rect">
+                      <a:avLst/>
+                    </a:prstGeom>
+                  </pic:spPr>
+                </pic:pic>
+              </a:graphicData>
+            </a:graphic>
+          </wp:inline>
+        </w:drawing>
+      </w:r>
+    </w:p>
+    <w:p>
+      <w:pPr>
+        <w:ind w:firstLine="720"/>
+        <w:rPr>
+          <w:sz w:val="32"/>
+          <w:szCs w:val="32"/>
+        </w:rPr>
+      </w:pPr>
+      <w:r>
+        <w:rPr>
+          <w:sz w:val="32"/>
+          <w:szCs w:val="32"/>
+        </w:rPr>
+        <w:lastRenderedPageBreak/>
+        <w:t>L.</w:t>
+      </w:r>
+    </w:p>
+    <w:p>
+      <w:pPr>
+        <w:ind w:firstLine="720"/>
         <w:rPr>
           <w:sz w:val="32"/>
           <w:szCs w:val="32"/>

</xml_diff>

<commit_message>
update after Doc Indo's reply
</commit_message>
<xml_diff>
--- a/database/158337/PartB/158337_PartB_Report.docx
+++ b/database/158337/PartB/158337_PartB_Report.docx
@@ -274,10 +274,10 @@
         </w:rPr>
         <w:lastRenderedPageBreak/>
         <w:drawing>
-          <wp:inline distT="0" distB="0" distL="0" distR="0" wp14:anchorId="105D760B" wp14:editId="6C862CFB">
-            <wp:extent cx="6202680" cy="5731510"/>
-            <wp:effectExtent l="0" t="0" r="7620" b="2540"/>
-            <wp:docPr id="6" name="Picture 6"/>
+          <wp:inline distT="0" distB="0" distL="0" distR="0" wp14:anchorId="76DDFF66" wp14:editId="2624C93E">
+            <wp:extent cx="8863330" cy="1060450"/>
+            <wp:effectExtent l="0" t="0" r="0" b="6350"/>
+            <wp:docPr id="26" name="Picture 26"/>
             <wp:cNvGraphicFramePr>
               <a:graphicFrameLocks xmlns:a="http://schemas.openxmlformats.org/drawingml/2006/main" noChangeAspect="1"/>
             </wp:cNvGraphicFramePr>
@@ -297,7 +297,7 @@
                   <pic:spPr>
                     <a:xfrm>
                       <a:off x="0" y="0"/>
-                      <a:ext cx="6202680" cy="5731510"/>
+                      <a:ext cx="8863330" cy="1060450"/>
                     </a:xfrm>
                     <a:prstGeom prst="rect">
                       <a:avLst/>
@@ -309,18 +309,15 @@
           </wp:inline>
         </w:drawing>
       </w:r>
-    </w:p>
-    <w:p>
       <w:r>
         <w:rPr>
           <w:noProof/>
         </w:rPr>
-        <w:lastRenderedPageBreak/>
         <w:drawing>
-          <wp:inline distT="0" distB="0" distL="0" distR="0" wp14:anchorId="68F88C13" wp14:editId="5F353154">
-            <wp:extent cx="8863330" cy="5259705"/>
-            <wp:effectExtent l="0" t="0" r="0" b="0"/>
-            <wp:docPr id="7" name="Picture 7"/>
+          <wp:inline distT="0" distB="0" distL="0" distR="0" wp14:anchorId="54D861DF" wp14:editId="04E81536">
+            <wp:extent cx="7231380" cy="4586985"/>
+            <wp:effectExtent l="0" t="0" r="7620" b="4445"/>
+            <wp:docPr id="25" name="Picture 25"/>
             <wp:cNvGraphicFramePr>
               <a:graphicFrameLocks xmlns:a="http://schemas.openxmlformats.org/drawingml/2006/main" noChangeAspect="1"/>
             </wp:cNvGraphicFramePr>
@@ -340,7 +337,7 @@
                   <pic:spPr>
                     <a:xfrm>
                       <a:off x="0" y="0"/>
-                      <a:ext cx="8863330" cy="5259705"/>
+                      <a:ext cx="7281320" cy="4618663"/>
                     </a:xfrm>
                     <a:prstGeom prst="rect">
                       <a:avLst/>
@@ -352,13 +349,15 @@
           </wp:inline>
         </w:drawing>
       </w:r>
+      <w:bookmarkStart w:id="0" w:name="_GoBack"/>
+      <w:bookmarkEnd w:id="0"/>
       <w:r>
         <w:rPr>
           <w:noProof/>
         </w:rPr>
         <w:lastRenderedPageBreak/>
         <w:drawing>
-          <wp:inline distT="0" distB="0" distL="0" distR="0" wp14:anchorId="0C311241" wp14:editId="5195F073">
+          <wp:inline distT="0" distB="0" distL="0" distR="0" wp14:anchorId="0C311241" wp14:editId="3AF0FDAC">
             <wp:extent cx="7607300" cy="5731510"/>
             <wp:effectExtent l="0" t="0" r="0" b="2540"/>
             <wp:docPr id="8" name="Picture 8"/>
@@ -735,14 +734,7 @@
           <w:sz w:val="32"/>
           <w:szCs w:val="32"/>
         </w:rPr>
-        <w:t>Before</w:t>
-      </w:r>
-      <w:r>
-        <w:rPr>
-          <w:sz w:val="32"/>
-          <w:szCs w:val="32"/>
-        </w:rPr>
-        <w:t xml:space="preserve"> </w:t>
+        <w:t xml:space="preserve">Before </w:t>
       </w:r>
       <w:r>
         <w:rPr>
@@ -1914,8 +1906,6 @@
           <w:szCs w:val="32"/>
         </w:rPr>
       </w:pPr>
-      <w:bookmarkStart w:id="0" w:name="_GoBack"/>
-      <w:bookmarkEnd w:id="0"/>
     </w:p>
     <w:sectPr>
       <w:pgSz w:w="16838" w:h="11906" w:orient="landscape"/>

</xml_diff>